<commit_message>
Fix : sample.docx 수정
</commit_message>
<xml_diff>
--- a/app/download/sample3.docx
+++ b/app/download/sample3.docx
@@ -1075,169 +1075,17 @@
           </w:p>
         </w:tc>
       </w:tr>
-      <w:tr>
-        <w:tc>
-          <w:tcPr>
-            <w:tcW w:w="4516" w:type="dxa"/>
-            <w:gridSpan w:val="5"/>
-            <w:tcBorders>
-              <w:top w:val="single" w:sz="4" w:space="0" w:color="auto"/>
-              <w:left w:val="single" w:sz="4" w:space="0" w:color="auto"/>
-              <w:bottom w:val="single" w:sz="4" w:space="0" w:color="auto"/>
-              <w:right w:val="single" w:sz="4" w:space="0" w:color="auto"/>
-            </w:tcBorders>
-          </w:tcPr>
-          <w:p>
-            <w:pPr>
-              <w:jc w:val="left"/>
-              <w:rPr>
-                <w:rFonts w:ascii="바탕체" w:eastAsia="바탕체" w:hAnsi="바탕체" w:cs="굴림체" w:hint="eastAsia"/>
-              </w:rPr>
-            </w:pPr>
-          </w:p>
-        </w:tc>
-      </w:tr>
-      <w:tr>
-        <w:tc>
-          <w:tcPr>
-            <w:tcW w:w="817" w:type="dxa"/>
-            <w:gridSpan w:val="4"/>
-            <w:tcBorders>
-              <w:top w:val="single" w:sz="4" w:space="0" w:color="auto"/>
-              <w:left w:val="single" w:sz="4" w:space="0" w:color="auto"/>
-              <w:bottom w:val="single" w:sz="4" w:space="0" w:color="auto"/>
-              <w:right w:val="single" w:sz="4" w:space="0" w:color="auto"/>
-            </w:tcBorders>
-          </w:tcPr>
-          <w:p>
-            <w:pPr>
-              <w:jc w:val="left"/>
-              <w:rPr>
-                <w:rFonts w:ascii="바탕체" w:eastAsia="바탕체" w:hAnsi="바탕체" w:cs="굴림체" w:hint="eastAsia"/>
-              </w:rPr>
-            </w:pPr>
-            <w:r>
-              <w:rPr>
-                <w:rFonts w:ascii="바탕체" w:eastAsia="바탕체" w:hAnsi="바탕체" w:cs="굴림체" w:hint="eastAsia"/>
-              </w:rPr>
-              <w:t>코멘트</w:t>
-            </w:r>
-          </w:p>
-        </w:tc>
-        <w:tc>
-          <w:tcPr>
-            <w:tcW w:w="3699" w:type="dxa"/>
-            <w:tcBorders>
-              <w:top w:val="single" w:sz="4" w:space="0" w:color="auto"/>
-              <w:left w:val="single" w:sz="4" w:space="0" w:color="auto"/>
-              <w:bottom w:val="single" w:sz="4" w:space="0" w:color="auto"/>
-              <w:right w:val="single" w:sz="4" w:space="0" w:color="auto"/>
-            </w:tcBorders>
-          </w:tcPr>
-          <w:p>
-            <w:pPr>
-              <w:jc w:val="left"/>
-              <w:rPr>
-                <w:rFonts w:ascii="바탕체" w:eastAsia="바탕체" w:hAnsi="바탕체" w:cs="굴림체" w:hint="eastAsia"/>
-              </w:rPr>
-            </w:pPr>
-            <w:r>
-              <w:rPr>
-                <w:rFonts w:ascii="바탕체" w:eastAsia="바탕체" w:hAnsi="바탕체" w:cs="굴림체" w:hint="eastAsia"/>
-                <w:color w:val="A6A6A6" w:themeColor="background1" w:themeShade="A6"/>
-              </w:rPr>
-              <w:t xml:space="preserve">문항에 대한 평가 </w:t>
-            </w:r>
-            <w:r>
-              <w:rPr>
-                <w:rFonts w:ascii="바탕체" w:eastAsia="바탕체" w:hAnsi="바탕체" w:cs="굴림체" w:hint="eastAsia"/>
-                <w:color w:val="A6A6A6" w:themeColor="background1" w:themeShade="A6"/>
-              </w:rPr>
-              <w:t xml:space="preserve">작성 </w:t>
-            </w:r>
-            <w:proofErr w:type="spellStart"/>
-            <w:r>
-              <w:rPr>
-                <w:rFonts w:ascii="바탕체" w:eastAsia="바탕체" w:hAnsi="바탕체" w:cs="굴림체" w:hint="eastAsia"/>
-                <w:color w:val="A6A6A6" w:themeColor="background1" w:themeShade="A6"/>
-              </w:rPr>
-              <w:t>부탁드립니다</w:t>
-            </w:r>
-            <w:proofErr w:type="spellEnd"/>
-            <w:r>
-              <w:rPr>
-                <w:rFonts w:ascii="바탕체" w:eastAsia="바탕체" w:hAnsi="바탕체" w:cs="굴림체" w:hint="eastAsia"/>
-                <w:color w:val="A6A6A6" w:themeColor="background1" w:themeShade="A6"/>
-              </w:rPr>
-              <w:t>.</w:t>
-            </w:r>
-            <w:bookmarkStart w:id="0" w:name="_GoBack"/>
-            <w:bookmarkEnd w:id="0"/>
-          </w:p>
-        </w:tc>
-      </w:tr>
-      <w:tr>
-        <w:tc>
-          <w:tcPr>
-            <w:tcW w:w="817" w:type="dxa"/>
-            <w:gridSpan w:val="4"/>
-            <w:tcBorders>
-              <w:top w:val="single" w:sz="4" w:space="0" w:color="auto"/>
-            </w:tcBorders>
-          </w:tcPr>
-          <w:p>
-            <w:pPr>
-              <w:jc w:val="left"/>
-              <w:rPr>
-                <w:rFonts w:ascii="바탕체" w:eastAsia="바탕체" w:hAnsi="바탕체"/>
-              </w:rPr>
-            </w:pPr>
-          </w:p>
-        </w:tc>
-        <w:tc>
-          <w:tcPr>
-            <w:tcW w:w="3699" w:type="dxa"/>
-            <w:tcBorders>
-              <w:top w:val="single" w:sz="4" w:space="0" w:color="auto"/>
-            </w:tcBorders>
-          </w:tcPr>
-          <w:p>
-            <w:pPr>
-              <w:jc w:val="right"/>
-              <w:rPr>
-                <w:rFonts w:ascii="바탕체" w:eastAsia="바탕체" w:hAnsi="바탕체"/>
-              </w:rPr>
-            </w:pPr>
-            <w:proofErr w:type="spellStart"/>
-            <w:r>
-              <w:rPr>
-                <w:rFonts w:ascii="바탕체" w:eastAsia="바탕체" w:hAnsi="바탕체"/>
-                <w:sz w:val="12"/>
-              </w:rPr>
-              <w:t>S</w:t>
-            </w:r>
-            <w:r>
-              <w:rPr>
-                <w:rFonts w:ascii="바탕체" w:eastAsia="바탕체" w:hAnsi="바탕체" w:hint="eastAsia"/>
-                <w:sz w:val="12"/>
-              </w:rPr>
-              <w:t>eq</w:t>
-            </w:r>
-            <w:proofErr w:type="spellEnd"/>
-            <w:r>
-              <w:rPr>
-                <w:rFonts w:ascii="바탕체" w:eastAsia="바탕체" w:hAnsi="바탕체" w:cs="굴림체" w:hint="eastAsia"/>
-                <w:b/>
-                <w:sz w:val="12"/>
-              </w:rPr>
-              <w:t xml:space="preserve"> {nu}.</w:t>
-            </w:r>
-          </w:p>
-        </w:tc>
-      </w:tr>
     </w:tbl>
     <w:p/>
-    <w:p/>
+    <w:p>
+      <w:pPr>
+        <w:rPr>
+          <w:rFonts w:hint="eastAsia"/>
+        </w:rPr>
+      </w:pPr>
+      <w:bookmarkStart w:id="0" w:name="_GoBack"/>
+      <w:bookmarkEnd w:id="0"/>
+    </w:p>
     <w:p/>
     <w:sectPr>
       <w:type w:val="continuous"/>
@@ -2228,7 +2076,7 @@
 </file>
 
 <file path=customXml/itemProps1.xml><?xml version="1.0" encoding="utf-8"?>
-<ds:datastoreItem xmlns:ds="http://schemas.openxmlformats.org/officeDocument/2006/customXml" ds:itemID="{989E13C6-F3B0-4177-88F2-B7A0BCC698EA}">
+<ds:datastoreItem xmlns:ds="http://schemas.openxmlformats.org/officeDocument/2006/customXml" ds:itemID="{DF49E2E3-4494-4F2E-9870-D3B2983E3C6A}">
   <ds:schemaRefs>
     <ds:schemaRef ds:uri="http://schemas.openxmlformats.org/officeDocument/2006/bibliography"/>
   </ds:schemaRefs>

</xml_diff>